<commit_message>
added a line in notestest.docx
</commit_message>
<xml_diff>
--- a/notestest.docx
+++ b/notestest.docx
@@ -4,8 +4,28 @@
   <w:body>
     <w:p>
       <w:r>
-        <w:t>&lt;sizkbgheqr</w:t>
+        <w:t>&lt;</w:t>
       </w:r>
+      <w:proofErr w:type="spellStart"/>
+      <w:proofErr w:type="gramStart"/>
+      <w:r>
+        <w:t>sizkbgheqr</w:t>
+      </w:r>
+      <w:proofErr w:type="spellEnd"/>
+      <w:proofErr w:type="gramEnd"/>
+    </w:p>
+    <w:p/>
+    <w:p>
+      <w:proofErr w:type="spellStart"/>
+      <w:r>
+        <w:t>S</w:t>
+      </w:r>
+      <w:r>
+        <w:t>jdghslfhkj</w:t>
+      </w:r>
+      <w:proofErr w:type="spellEnd"/>
+    </w:p>
+    <w:p>
       <w:bookmarkStart w:id="0" w:name="_GoBack"/>
       <w:bookmarkEnd w:id="0"/>
     </w:p>

</xml_diff>